<commit_message>
menambahkan sub pembahasan dan perbaikan di bagian kesimpulan
</commit_message>
<xml_diff>
--- a/Bimbingan/Word/Lembar konsultasi pembimbing bu linda 22-01-2026.docx
+++ b/Bimbingan/Word/Lembar konsultasi pembimbing bu linda 22-01-2026.docx
@@ -185,7 +185,13 @@
               <w:rPr>
                 <w:spacing w:val="-10"/>
               </w:rPr>
-              <w:t>PENERAPAN METODE SIMPLE ADDICTIVE WEIGHTING UNTUK REKOMENDASI PENCARIAN KOST PADA APLIKASI MOBILE DI KELURAHAN TAMALANREA</w:t>
+              <w:t>PENERAPAN METODE SIMPLE ADDITIVE WEIGHTING UNTUK REKOMENDASI PENCARIAN KOST PADA APLIKASI MOBILE DI KELURAHAN TAMALANREA</w:t>
+            </w:r>
+            <w:r>
+              <w:rPr>
+                <w:spacing w:val="-10"/>
+              </w:rPr>
+              <w:t xml:space="preserve"> INDAH</w:t>
             </w:r>
           </w:p>
         </w:tc>
@@ -896,7 +902,49 @@
               <w:rPr>
                 <w:rFonts w:ascii="Times New Roman"/>
               </w:rPr>
-              <w:t>Hilangkan Activity Diagram, Sequence Diagram dengan tabel atribut Class Diagram</w:t>
+              <w:t xml:space="preserve">Hilangkan </w:t>
+            </w:r>
+            <w:proofErr w:type="spellStart"/>
+            <w:r>
+              <w:rPr>
+                <w:rFonts w:ascii="Times New Roman"/>
+              </w:rPr>
+              <w:t>Activity</w:t>
+            </w:r>
+            <w:proofErr w:type="spellEnd"/>
+            <w:r>
+              <w:rPr>
+                <w:rFonts w:ascii="Times New Roman"/>
+              </w:rPr>
+              <w:t xml:space="preserve"> Diagram, </w:t>
+            </w:r>
+            <w:proofErr w:type="spellStart"/>
+            <w:r>
+              <w:rPr>
+                <w:rFonts w:ascii="Times New Roman"/>
+              </w:rPr>
+              <w:t>Sequence</w:t>
+            </w:r>
+            <w:proofErr w:type="spellEnd"/>
+            <w:r>
+              <w:rPr>
+                <w:rFonts w:ascii="Times New Roman"/>
+              </w:rPr>
+              <w:t xml:space="preserve"> Diagram dengan tabel atribut </w:t>
+            </w:r>
+            <w:proofErr w:type="spellStart"/>
+            <w:r>
+              <w:rPr>
+                <w:rFonts w:ascii="Times New Roman"/>
+              </w:rPr>
+              <w:t>Class</w:t>
+            </w:r>
+            <w:proofErr w:type="spellEnd"/>
+            <w:r>
+              <w:rPr>
+                <w:rFonts w:ascii="Times New Roman"/>
+              </w:rPr>
+              <w:t xml:space="preserve"> Diagram</w:t>
             </w:r>
           </w:p>
           <w:p>
@@ -914,7 +962,21 @@
               <w:rPr>
                 <w:rFonts w:ascii="Times New Roman"/>
               </w:rPr>
-              <w:t>Berikan penjabaran dari isi Use Case mengenai metode</w:t>
+              <w:t xml:space="preserve">Berikan penjabaran dari isi Use </w:t>
+            </w:r>
+            <w:proofErr w:type="spellStart"/>
+            <w:r>
+              <w:rPr>
+                <w:rFonts w:ascii="Times New Roman"/>
+              </w:rPr>
+              <w:t>Case</w:t>
+            </w:r>
+            <w:proofErr w:type="spellEnd"/>
+            <w:r>
+              <w:rPr>
+                <w:rFonts w:ascii="Times New Roman"/>
+              </w:rPr>
+              <w:t xml:space="preserve"> mengenai metode</w:t>
             </w:r>
           </w:p>
           <w:p>
@@ -932,8 +994,86 @@
               <w:rPr>
                 <w:rFonts w:ascii="Times New Roman"/>
               </w:rPr>
-              <w:t>Di bab 3 dibagian 3.10 lebih tepatnya dibagian 3 sama 4 masih belum di justify kan  dan teruntuk bagian 4 uml tetap pertahankan sequence sama activity</w:t>
-            </w:r>
+              <w:t xml:space="preserve">Di bab 3 </w:t>
+            </w:r>
+            <w:proofErr w:type="spellStart"/>
+            <w:r>
+              <w:rPr>
+                <w:rFonts w:ascii="Times New Roman"/>
+              </w:rPr>
+              <w:t>dibagian</w:t>
+            </w:r>
+            <w:proofErr w:type="spellEnd"/>
+            <w:r>
+              <w:rPr>
+                <w:rFonts w:ascii="Times New Roman"/>
+              </w:rPr>
+              <w:t xml:space="preserve"> 3.10 lebih tepatnya </w:t>
+            </w:r>
+            <w:proofErr w:type="spellStart"/>
+            <w:r>
+              <w:rPr>
+                <w:rFonts w:ascii="Times New Roman"/>
+              </w:rPr>
+              <w:t>dibagian</w:t>
+            </w:r>
+            <w:proofErr w:type="spellEnd"/>
+            <w:r>
+              <w:rPr>
+                <w:rFonts w:ascii="Times New Roman"/>
+              </w:rPr>
+              <w:t xml:space="preserve"> 3 sama 4 masih belum di </w:t>
+            </w:r>
+            <w:proofErr w:type="spellStart"/>
+            <w:r>
+              <w:rPr>
+                <w:rFonts w:ascii="Times New Roman"/>
+              </w:rPr>
+              <w:t>justify</w:t>
+            </w:r>
+            <w:proofErr w:type="spellEnd"/>
+            <w:r>
+              <w:rPr>
+                <w:rFonts w:ascii="Times New Roman"/>
+              </w:rPr>
+              <w:t xml:space="preserve"> kan  dan teruntuk bagian 4 </w:t>
+            </w:r>
+            <w:proofErr w:type="spellStart"/>
+            <w:r>
+              <w:rPr>
+                <w:rFonts w:ascii="Times New Roman"/>
+              </w:rPr>
+              <w:t>uml</w:t>
+            </w:r>
+            <w:proofErr w:type="spellEnd"/>
+            <w:r>
+              <w:rPr>
+                <w:rFonts w:ascii="Times New Roman"/>
+              </w:rPr>
+              <w:t xml:space="preserve"> tetap pertahankan </w:t>
+            </w:r>
+            <w:proofErr w:type="spellStart"/>
+            <w:r>
+              <w:rPr>
+                <w:rFonts w:ascii="Times New Roman"/>
+              </w:rPr>
+              <w:t>sequence</w:t>
+            </w:r>
+            <w:proofErr w:type="spellEnd"/>
+            <w:r>
+              <w:rPr>
+                <w:rFonts w:ascii="Times New Roman"/>
+              </w:rPr>
+              <w:t xml:space="preserve"> sama </w:t>
+            </w:r>
+            <w:proofErr w:type="spellStart"/>
+            <w:r>
+              <w:rPr>
+                <w:rFonts w:ascii="Times New Roman"/>
+              </w:rPr>
+              <w:t>activity</w:t>
+            </w:r>
+            <w:proofErr w:type="spellEnd"/>
           </w:p>
           <w:p>
             <w:pPr>
@@ -950,8 +1090,30 @@
               <w:rPr>
                 <w:rFonts w:ascii="Times New Roman"/>
               </w:rPr>
-              <w:t>Di bagian 4.2 tepatnya di sebelum masuk dibagian data alternatif berikan sebuah alasan mengapa hanya beberapa data saja yang akan dilakukan pengujian nya</w:t>
-            </w:r>
+              <w:t xml:space="preserve">Di bagian 4.2 tepatnya di sebelum masuk </w:t>
+            </w:r>
+            <w:proofErr w:type="spellStart"/>
+            <w:r>
+              <w:rPr>
+                <w:rFonts w:ascii="Times New Roman"/>
+              </w:rPr>
+              <w:t>dibagian</w:t>
+            </w:r>
+            <w:proofErr w:type="spellEnd"/>
+            <w:r>
+              <w:rPr>
+                <w:rFonts w:ascii="Times New Roman"/>
+              </w:rPr>
+              <w:t xml:space="preserve"> data alternatif berikan sebuah alasan mengapa hanya beberapa data saja yang akan dilakukan pengujian </w:t>
+            </w:r>
+            <w:proofErr w:type="spellStart"/>
+            <w:r>
+              <w:rPr>
+                <w:rFonts w:ascii="Times New Roman"/>
+              </w:rPr>
+              <w:t>nya</w:t>
+            </w:r>
+            <w:proofErr w:type="spellEnd"/>
           </w:p>
           <w:p>
             <w:pPr>
@@ -968,7 +1130,21 @@
               <w:rPr>
                 <w:rFonts w:ascii="Times New Roman"/>
               </w:rPr>
-              <w:t xml:space="preserve">Tinjau ulang subkriteria Biaya </w:t>
+              <w:t xml:space="preserve">Tinjau ulang </w:t>
+            </w:r>
+            <w:proofErr w:type="spellStart"/>
+            <w:r>
+              <w:rPr>
+                <w:rFonts w:ascii="Times New Roman"/>
+              </w:rPr>
+              <w:t>subkriteria</w:t>
+            </w:r>
+            <w:proofErr w:type="spellEnd"/>
+            <w:r>
+              <w:rPr>
+                <w:rFonts w:ascii="Times New Roman"/>
+              </w:rPr>
+              <w:t xml:space="preserve"> Biaya </w:t>
             </w:r>
           </w:p>
           <w:p>
@@ -986,7 +1162,63 @@
               <w:rPr>
                 <w:rFonts w:ascii="Times New Roman"/>
               </w:rPr>
-              <w:t>Di Bagian 4.2 tepatnya dalam Menentukan Crisp dibagian Subkriteria fasilitas dibagian penjelasan harus lebih jelas dengan jangan bertele tele</w:t>
+              <w:t xml:space="preserve">Di Bagian 4.2 tepatnya dalam Menentukan </w:t>
+            </w:r>
+            <w:proofErr w:type="spellStart"/>
+            <w:r>
+              <w:rPr>
+                <w:rFonts w:ascii="Times New Roman"/>
+              </w:rPr>
+              <w:t>Crisp</w:t>
+            </w:r>
+            <w:proofErr w:type="spellEnd"/>
+            <w:r>
+              <w:rPr>
+                <w:rFonts w:ascii="Times New Roman"/>
+              </w:rPr>
+              <w:t xml:space="preserve"> </w:t>
+            </w:r>
+            <w:proofErr w:type="spellStart"/>
+            <w:r>
+              <w:rPr>
+                <w:rFonts w:ascii="Times New Roman"/>
+              </w:rPr>
+              <w:t>dibagian</w:t>
+            </w:r>
+            <w:proofErr w:type="spellEnd"/>
+            <w:r>
+              <w:rPr>
+                <w:rFonts w:ascii="Times New Roman"/>
+              </w:rPr>
+              <w:t xml:space="preserve"> </w:t>
+            </w:r>
+            <w:proofErr w:type="spellStart"/>
+            <w:r>
+              <w:rPr>
+                <w:rFonts w:ascii="Times New Roman"/>
+              </w:rPr>
+              <w:t>Subkriteria</w:t>
+            </w:r>
+            <w:proofErr w:type="spellEnd"/>
+            <w:r>
+              <w:rPr>
+                <w:rFonts w:ascii="Times New Roman"/>
+              </w:rPr>
+              <w:t xml:space="preserve"> fasilitas </w:t>
+            </w:r>
+            <w:proofErr w:type="spellStart"/>
+            <w:r>
+              <w:rPr>
+                <w:rFonts w:ascii="Times New Roman"/>
+              </w:rPr>
+              <w:t>dibagian</w:t>
+            </w:r>
+            <w:proofErr w:type="spellEnd"/>
+            <w:r>
+              <w:rPr>
+                <w:rFonts w:ascii="Times New Roman"/>
+              </w:rPr>
+              <w:t xml:space="preserve"> penjelasan harus lebih jelas dengan jangan bertele tele</w:t>
             </w:r>
           </w:p>
           <w:p>
@@ -1004,7 +1236,49 @@
               <w:rPr>
                 <w:rFonts w:ascii="Times New Roman"/>
               </w:rPr>
-              <w:t>Tinjau ulang di bagian 4.2 tepatnya dalam menentukan Crisp dibagian Subkriteria Batas Jam Malam</w:t>
+              <w:t xml:space="preserve">Tinjau ulang di bagian 4.2 tepatnya dalam menentukan </w:t>
+            </w:r>
+            <w:proofErr w:type="spellStart"/>
+            <w:r>
+              <w:rPr>
+                <w:rFonts w:ascii="Times New Roman"/>
+              </w:rPr>
+              <w:t>Crisp</w:t>
+            </w:r>
+            <w:proofErr w:type="spellEnd"/>
+            <w:r>
+              <w:rPr>
+                <w:rFonts w:ascii="Times New Roman"/>
+              </w:rPr>
+              <w:t xml:space="preserve"> </w:t>
+            </w:r>
+            <w:proofErr w:type="spellStart"/>
+            <w:r>
+              <w:rPr>
+                <w:rFonts w:ascii="Times New Roman"/>
+              </w:rPr>
+              <w:t>dibagian</w:t>
+            </w:r>
+            <w:proofErr w:type="spellEnd"/>
+            <w:r>
+              <w:rPr>
+                <w:rFonts w:ascii="Times New Roman"/>
+              </w:rPr>
+              <w:t xml:space="preserve"> </w:t>
+            </w:r>
+            <w:proofErr w:type="spellStart"/>
+            <w:r>
+              <w:rPr>
+                <w:rFonts w:ascii="Times New Roman"/>
+              </w:rPr>
+              <w:t>Subkriteria</w:t>
+            </w:r>
+            <w:proofErr w:type="spellEnd"/>
+            <w:r>
+              <w:rPr>
+                <w:rFonts w:ascii="Times New Roman"/>
+              </w:rPr>
+              <w:t xml:space="preserve"> Batas Jam Malam</w:t>
             </w:r>
           </w:p>
           <w:p>
@@ -1022,7 +1296,35 @@
               <w:rPr>
                 <w:rFonts w:ascii="Times New Roman"/>
               </w:rPr>
-              <w:t>Di bagian 4.2 tepatnya dalam menentukan Crisp maka tiap tabel di subkriteria harus diberikan penjelasan lebih jelas mengenai apa saja yang ada di dalam perbandingan</w:t>
+              <w:t xml:space="preserve">Di bagian 4.2 tepatnya dalam menentukan </w:t>
+            </w:r>
+            <w:proofErr w:type="spellStart"/>
+            <w:r>
+              <w:rPr>
+                <w:rFonts w:ascii="Times New Roman"/>
+              </w:rPr>
+              <w:t>Crisp</w:t>
+            </w:r>
+            <w:proofErr w:type="spellEnd"/>
+            <w:r>
+              <w:rPr>
+                <w:rFonts w:ascii="Times New Roman"/>
+              </w:rPr>
+              <w:t xml:space="preserve"> maka tiap tabel di </w:t>
+            </w:r>
+            <w:proofErr w:type="spellStart"/>
+            <w:r>
+              <w:rPr>
+                <w:rFonts w:ascii="Times New Roman"/>
+              </w:rPr>
+              <w:t>subkriteria</w:t>
+            </w:r>
+            <w:proofErr w:type="spellEnd"/>
+            <w:r>
+              <w:rPr>
+                <w:rFonts w:ascii="Times New Roman"/>
+              </w:rPr>
+              <w:t xml:space="preserve"> harus diberikan penjelasan lebih jelas mengenai apa saja yang ada di dalam perbandingan</w:t>
             </w:r>
           </w:p>
           <w:p>
@@ -1088,8 +1390,44 @@
               <w:rPr>
                 <w:rFonts w:ascii="Times New Roman"/>
               </w:rPr>
-              <w:t>Di bagian 4.2 tepatnya perhitungan ranking harus memberikan nama kost di samping rank</w:t>
-            </w:r>
+              <w:t xml:space="preserve">Di bagian 4.2 tepatnya perhitungan </w:t>
+            </w:r>
+            <w:proofErr w:type="spellStart"/>
+            <w:r>
+              <w:rPr>
+                <w:rFonts w:ascii="Times New Roman"/>
+              </w:rPr>
+              <w:t>ranking</w:t>
+            </w:r>
+            <w:proofErr w:type="spellEnd"/>
+            <w:r>
+              <w:rPr>
+                <w:rFonts w:ascii="Times New Roman"/>
+              </w:rPr>
+              <w:t xml:space="preserve"> harus memberikan nama </w:t>
+            </w:r>
+            <w:proofErr w:type="spellStart"/>
+            <w:r>
+              <w:rPr>
+                <w:rFonts w:ascii="Times New Roman"/>
+              </w:rPr>
+              <w:t>kost</w:t>
+            </w:r>
+            <w:proofErr w:type="spellEnd"/>
+            <w:r>
+              <w:rPr>
+                <w:rFonts w:ascii="Times New Roman"/>
+              </w:rPr>
+              <w:t xml:space="preserve"> di samping </w:t>
+            </w:r>
+            <w:proofErr w:type="spellStart"/>
+            <w:r>
+              <w:rPr>
+                <w:rFonts w:ascii="Times New Roman"/>
+              </w:rPr>
+              <w:t>rank</w:t>
+            </w:r>
+            <w:proofErr w:type="spellEnd"/>
           </w:p>
           <w:p>
             <w:pPr>
@@ -1106,8 +1444,16 @@
               <w:rPr>
                 <w:rFonts w:ascii="Times New Roman"/>
               </w:rPr>
-              <w:t>Di bagian 4.2.1 tepatnya di halaman rekomendasi  pengguna harus justify</w:t>
-            </w:r>
+              <w:t xml:space="preserve">Di bagian 4.2.1 tepatnya di halaman rekomendasi  pengguna harus </w:t>
+            </w:r>
+            <w:proofErr w:type="spellStart"/>
+            <w:r>
+              <w:rPr>
+                <w:rFonts w:ascii="Times New Roman"/>
+              </w:rPr>
+              <w:t>justify</w:t>
+            </w:r>
+            <w:proofErr w:type="spellEnd"/>
           </w:p>
           <w:p>
             <w:pPr>
@@ -1124,7 +1470,49 @@
               <w:rPr>
                 <w:rFonts w:ascii="Times New Roman"/>
               </w:rPr>
-              <w:t>Di bagian 3.5 populasi dan sample di perjelas bahwa populasi nya yaitu di wilayah RW07 dan untuk sample hanya beberapa data yang memenuh kriteria dan waktu yang mencukupi</w:t>
+              <w:t xml:space="preserve">Di bagian 3.5 populasi dan </w:t>
+            </w:r>
+            <w:proofErr w:type="spellStart"/>
+            <w:r>
+              <w:rPr>
+                <w:rFonts w:ascii="Times New Roman"/>
+              </w:rPr>
+              <w:t>sample</w:t>
+            </w:r>
+            <w:proofErr w:type="spellEnd"/>
+            <w:r>
+              <w:rPr>
+                <w:rFonts w:ascii="Times New Roman"/>
+              </w:rPr>
+              <w:t xml:space="preserve"> di perjelas bahwa populasi </w:t>
+            </w:r>
+            <w:proofErr w:type="spellStart"/>
+            <w:r>
+              <w:rPr>
+                <w:rFonts w:ascii="Times New Roman"/>
+              </w:rPr>
+              <w:t>nya</w:t>
+            </w:r>
+            <w:proofErr w:type="spellEnd"/>
+            <w:r>
+              <w:rPr>
+                <w:rFonts w:ascii="Times New Roman"/>
+              </w:rPr>
+              <w:t xml:space="preserve"> yaitu di wilayah RW07 dan untuk </w:t>
+            </w:r>
+            <w:proofErr w:type="spellStart"/>
+            <w:r>
+              <w:rPr>
+                <w:rFonts w:ascii="Times New Roman"/>
+              </w:rPr>
+              <w:t>sample</w:t>
+            </w:r>
+            <w:proofErr w:type="spellEnd"/>
+            <w:r>
+              <w:rPr>
+                <w:rFonts w:ascii="Times New Roman"/>
+              </w:rPr>
+              <w:t xml:space="preserve"> hanya beberapa data yang memenuh kriteria dan waktu yang mencukupi</w:t>
             </w:r>
           </w:p>
           <w:p>
@@ -1248,32 +1636,37 @@
         <w:autoSpaceDE/>
         <w:autoSpaceDN/>
         <w:spacing w:after="90"/>
-        <w:jc w:val="right"/>
+        <w:ind w:left="4320" w:firstLine="720"/>
+        <w:jc w:val="center"/>
         <w:rPr>
           <w:rFonts w:ascii="Open Sans" w:eastAsia="Times New Roman" w:hAnsi="Open Sans" w:cs="Open Sans"/>
-          <w:sz w:val="24"/>
-          <w:szCs w:val="24"/>
           <w:lang w:val="en-US"/>
         </w:rPr>
       </w:pPr>
       <w:r>
         <w:rPr>
           <w:rFonts w:ascii="Open Sans" w:eastAsia="Times New Roman" w:hAnsi="Open Sans" w:cs="Open Sans"/>
-          <w:color w:val="777777"/>
-          <w:sz w:val="20"/>
-          <w:szCs w:val="20"/>
           <w:lang w:val="en-US"/>
         </w:rPr>
-        <w:br/>
+        <w:t xml:space="preserve">NURLINDASARI TAMSIR, </w:t>
       </w:r>
+      <w:proofErr w:type="spellStart"/>
+      <w:proofErr w:type="gramStart"/>
       <w:r>
         <w:rPr>
           <w:rFonts w:ascii="Open Sans" w:eastAsia="Times New Roman" w:hAnsi="Open Sans" w:cs="Open Sans"/>
-          <w:sz w:val="24"/>
-          <w:szCs w:val="24"/>
           <w:lang w:val="en-US"/>
         </w:rPr>
-        <w:t>NURLINDASARI TAMSIR, S.Kom., M.T.</w:t>
+        <w:t>S.Kom</w:t>
+      </w:r>
+      <w:proofErr w:type="spellEnd"/>
+      <w:proofErr w:type="gramEnd"/>
+      <w:r>
+        <w:rPr>
+          <w:rFonts w:ascii="Open Sans" w:eastAsia="Times New Roman" w:hAnsi="Open Sans" w:cs="Open Sans"/>
+          <w:lang w:val="en-US"/>
+        </w:rPr>
+        <w:t>., M.T.</w:t>
       </w:r>
     </w:p>
     <w:p>
@@ -1282,7 +1675,7 @@
         <w:autoSpaceDE/>
         <w:autoSpaceDN/>
         <w:spacing w:after="90"/>
-        <w:ind w:left="2160" w:firstLine="720"/>
+        <w:ind w:left="4320" w:firstLine="720"/>
         <w:jc w:val="center"/>
         <w:rPr>
           <w:rFonts w:ascii="Open Sans" w:eastAsia="Times New Roman" w:hAnsi="Open Sans" w:cs="Open Sans"/>
@@ -2080,6 +2473,7 @@
   <w:style w:type="character" w:default="1" w:styleId="DefaultParagraphFont">
     <w:name w:val="Default Paragraph Font"/>
     <w:uiPriority w:val="1"/>
+    <w:semiHidden/>
     <w:unhideWhenUsed/>
   </w:style>
   <w:style w:type="table" w:default="1" w:styleId="TableNormal">

</xml_diff>